<commit_message>
minor page alignments before submitting
</commit_message>
<xml_diff>
--- a/Week7_Darpa/Week7_DARPA.docx
+++ b/Week7_Darpa/Week7_DARPA.docx
@@ -77,14 +77,1445 @@
         <w:br w:type="page"/>
       </w:r>
     </w:p>
+    <w:sdt>
+      <w:sdtPr>
+        <w:id w:val="1266432231"/>
+        <w:docPartObj>
+          <w:docPartGallery w:val="Table of Contents"/>
+          <w:docPartUnique/>
+        </w:docPartObj>
+      </w:sdtPr>
+      <w:sdtEndPr>
+        <w:rPr>
+          <w:rFonts w:ascii="Times New Roman" w:eastAsiaTheme="minorHAnsi" w:hAnsi="Times New Roman" w:cs="Times New Roman"/>
+          <w:b/>
+          <w:bCs/>
+          <w:noProof/>
+          <w:color w:val="auto"/>
+          <w:sz w:val="24"/>
+          <w:szCs w:val="24"/>
+        </w:rPr>
+      </w:sdtEndPr>
+      <w:sdtContent>
+        <w:p>
+          <w:pPr>
+            <w:pStyle w:val="TOCHeading"/>
+            <w:jc w:val="center"/>
+            <w:rPr>
+              <w:rStyle w:val="Heading1Char"/>
+              <w:color w:val="auto"/>
+            </w:rPr>
+          </w:pPr>
+          <w:r>
+            <w:rPr>
+              <w:rStyle w:val="Heading1Char"/>
+              <w:color w:val="auto"/>
+            </w:rPr>
+            <w:t>Contents</w:t>
+          </w:r>
+        </w:p>
+        <w:p>
+          <w:pPr>
+            <w:pStyle w:val="TOC1"/>
+            <w:tabs>
+              <w:tab w:val="right" w:leader="dot" w:pos="9350"/>
+            </w:tabs>
+            <w:rPr>
+              <w:rFonts w:asciiTheme="minorHAnsi" w:eastAsiaTheme="minorEastAsia" w:hAnsiTheme="minorHAnsi" w:cstheme="minorBidi"/>
+              <w:noProof/>
+              <w:sz w:val="22"/>
+              <w:szCs w:val="22"/>
+            </w:rPr>
+          </w:pPr>
+          <w:r>
+            <w:rPr>
+              <w:b/>
+              <w:bCs/>
+              <w:noProof/>
+            </w:rPr>
+            <w:fldChar w:fldCharType="begin"/>
+          </w:r>
+          <w:r>
+            <w:rPr>
+              <w:b/>
+              <w:bCs/>
+              <w:noProof/>
+            </w:rPr>
+            <w:instrText xml:space="preserve"> TOC \o "1-3" \h \z \u </w:instrText>
+          </w:r>
+          <w:r>
+            <w:rPr>
+              <w:b/>
+              <w:bCs/>
+              <w:noProof/>
+            </w:rPr>
+            <w:fldChar w:fldCharType="separate"/>
+          </w:r>
+          <w:hyperlink w:anchor="_Toc11618127" w:history="1">
+            <w:r>
+              <w:rPr>
+                <w:rStyle w:val="Hyperlink"/>
+                <w:noProof/>
+              </w:rPr>
+              <w:t>Reliable Cloud Data Ingestion</w:t>
+            </w:r>
+            <w:r>
+              <w:rPr>
+                <w:noProof/>
+                <w:webHidden/>
+              </w:rPr>
+              <w:tab/>
+            </w:r>
+            <w:r>
+              <w:rPr>
+                <w:noProof/>
+                <w:webHidden/>
+              </w:rPr>
+              <w:fldChar w:fldCharType="begin"/>
+            </w:r>
+            <w:r>
+              <w:rPr>
+                <w:noProof/>
+                <w:webHidden/>
+              </w:rPr>
+              <w:instrText xml:space="preserve"> PAGEREF _Toc11618127 \h </w:instrText>
+            </w:r>
+            <w:r>
+              <w:rPr>
+                <w:noProof/>
+                <w:webHidden/>
+              </w:rPr>
+            </w:r>
+            <w:r>
+              <w:rPr>
+                <w:noProof/>
+                <w:webHidden/>
+              </w:rPr>
+              <w:fldChar w:fldCharType="separate"/>
+            </w:r>
+            <w:r>
+              <w:rPr>
+                <w:noProof/>
+                <w:webHidden/>
+              </w:rPr>
+              <w:t>2</w:t>
+            </w:r>
+            <w:r>
+              <w:rPr>
+                <w:noProof/>
+                <w:webHidden/>
+              </w:rPr>
+              <w:fldChar w:fldCharType="end"/>
+            </w:r>
+          </w:hyperlink>
+        </w:p>
+        <w:p>
+          <w:pPr>
+            <w:pStyle w:val="TOC1"/>
+            <w:tabs>
+              <w:tab w:val="right" w:leader="dot" w:pos="9350"/>
+            </w:tabs>
+            <w:rPr>
+              <w:rFonts w:asciiTheme="minorHAnsi" w:eastAsiaTheme="minorEastAsia" w:hAnsiTheme="minorHAnsi" w:cstheme="minorBidi"/>
+              <w:noProof/>
+              <w:sz w:val="22"/>
+              <w:szCs w:val="22"/>
+            </w:rPr>
+          </w:pPr>
+          <w:hyperlink w:anchor="_Toc11618128" w:history="1">
+            <w:r>
+              <w:rPr>
+                <w:rStyle w:val="Hyperlink"/>
+                <w:noProof/>
+              </w:rPr>
+              <w:t>Background</w:t>
+            </w:r>
+            <w:r>
+              <w:rPr>
+                <w:noProof/>
+                <w:webHidden/>
+              </w:rPr>
+              <w:tab/>
+            </w:r>
+            <w:r>
+              <w:rPr>
+                <w:noProof/>
+                <w:webHidden/>
+              </w:rPr>
+              <w:fldChar w:fldCharType="begin"/>
+            </w:r>
+            <w:r>
+              <w:rPr>
+                <w:noProof/>
+                <w:webHidden/>
+              </w:rPr>
+              <w:instrText xml:space="preserve"> PAGEREF _Toc11618128 \h </w:instrText>
+            </w:r>
+            <w:r>
+              <w:rPr>
+                <w:noProof/>
+                <w:webHidden/>
+              </w:rPr>
+            </w:r>
+            <w:r>
+              <w:rPr>
+                <w:noProof/>
+                <w:webHidden/>
+              </w:rPr>
+              <w:fldChar w:fldCharType="separate"/>
+            </w:r>
+            <w:r>
+              <w:rPr>
+                <w:noProof/>
+                <w:webHidden/>
+              </w:rPr>
+              <w:t>2</w:t>
+            </w:r>
+            <w:r>
+              <w:rPr>
+                <w:noProof/>
+                <w:webHidden/>
+              </w:rPr>
+              <w:fldChar w:fldCharType="end"/>
+            </w:r>
+          </w:hyperlink>
+        </w:p>
+        <w:p>
+          <w:pPr>
+            <w:pStyle w:val="TOC1"/>
+            <w:tabs>
+              <w:tab w:val="right" w:leader="dot" w:pos="9350"/>
+            </w:tabs>
+            <w:rPr>
+              <w:rFonts w:asciiTheme="minorHAnsi" w:eastAsiaTheme="minorEastAsia" w:hAnsiTheme="minorHAnsi" w:cstheme="minorBidi"/>
+              <w:noProof/>
+              <w:sz w:val="22"/>
+              <w:szCs w:val="22"/>
+            </w:rPr>
+          </w:pPr>
+          <w:hyperlink w:anchor="_Toc11618129" w:history="1">
+            <w:r>
+              <w:rPr>
+                <w:rStyle w:val="Hyperlink"/>
+                <w:noProof/>
+              </w:rPr>
+              <w:t>Problem Statement</w:t>
+            </w:r>
+            <w:r>
+              <w:rPr>
+                <w:noProof/>
+                <w:webHidden/>
+              </w:rPr>
+              <w:tab/>
+            </w:r>
+            <w:r>
+              <w:rPr>
+                <w:noProof/>
+                <w:webHidden/>
+              </w:rPr>
+              <w:fldChar w:fldCharType="begin"/>
+            </w:r>
+            <w:r>
+              <w:rPr>
+                <w:noProof/>
+                <w:webHidden/>
+              </w:rPr>
+              <w:instrText xml:space="preserve"> PAGEREF _Toc11618129 \h </w:instrText>
+            </w:r>
+            <w:r>
+              <w:rPr>
+                <w:noProof/>
+                <w:webHidden/>
+              </w:rPr>
+            </w:r>
+            <w:r>
+              <w:rPr>
+                <w:noProof/>
+                <w:webHidden/>
+              </w:rPr>
+              <w:fldChar w:fldCharType="separate"/>
+            </w:r>
+            <w:r>
+              <w:rPr>
+                <w:noProof/>
+                <w:webHidden/>
+              </w:rPr>
+              <w:t>4</w:t>
+            </w:r>
+            <w:r>
+              <w:rPr>
+                <w:noProof/>
+                <w:webHidden/>
+              </w:rPr>
+              <w:fldChar w:fldCharType="end"/>
+            </w:r>
+          </w:hyperlink>
+        </w:p>
+        <w:p>
+          <w:pPr>
+            <w:pStyle w:val="TOC1"/>
+            <w:tabs>
+              <w:tab w:val="right" w:leader="dot" w:pos="9350"/>
+            </w:tabs>
+            <w:rPr>
+              <w:rFonts w:asciiTheme="minorHAnsi" w:eastAsiaTheme="minorEastAsia" w:hAnsiTheme="minorHAnsi" w:cstheme="minorBidi"/>
+              <w:noProof/>
+              <w:sz w:val="22"/>
+              <w:szCs w:val="22"/>
+            </w:rPr>
+          </w:pPr>
+          <w:hyperlink w:anchor="_Toc11618130" w:history="1">
+            <w:r>
+              <w:rPr>
+                <w:rStyle w:val="Hyperlink"/>
+                <w:noProof/>
+              </w:rPr>
+              <w:t>Goals</w:t>
+            </w:r>
+            <w:r>
+              <w:rPr>
+                <w:noProof/>
+                <w:webHidden/>
+              </w:rPr>
+              <w:tab/>
+            </w:r>
+            <w:r>
+              <w:rPr>
+                <w:noProof/>
+                <w:webHidden/>
+              </w:rPr>
+              <w:fldChar w:fldCharType="begin"/>
+            </w:r>
+            <w:r>
+              <w:rPr>
+                <w:noProof/>
+                <w:webHidden/>
+              </w:rPr>
+              <w:instrText xml:space="preserve"> PAGEREF _Toc11618130 \h </w:instrText>
+            </w:r>
+            <w:r>
+              <w:rPr>
+                <w:noProof/>
+                <w:webHidden/>
+              </w:rPr>
+            </w:r>
+            <w:r>
+              <w:rPr>
+                <w:noProof/>
+                <w:webHidden/>
+              </w:rPr>
+              <w:fldChar w:fldCharType="separate"/>
+            </w:r>
+            <w:r>
+              <w:rPr>
+                <w:noProof/>
+                <w:webHidden/>
+              </w:rPr>
+              <w:t>5</w:t>
+            </w:r>
+            <w:r>
+              <w:rPr>
+                <w:noProof/>
+                <w:webHidden/>
+              </w:rPr>
+              <w:fldChar w:fldCharType="end"/>
+            </w:r>
+          </w:hyperlink>
+        </w:p>
+        <w:p>
+          <w:pPr>
+            <w:pStyle w:val="TOC2"/>
+            <w:tabs>
+              <w:tab w:val="right" w:leader="dot" w:pos="9350"/>
+            </w:tabs>
+            <w:rPr>
+              <w:rFonts w:asciiTheme="minorHAnsi" w:eastAsiaTheme="minorEastAsia" w:hAnsiTheme="minorHAnsi" w:cstheme="minorBidi"/>
+              <w:noProof/>
+              <w:sz w:val="22"/>
+              <w:szCs w:val="22"/>
+            </w:rPr>
+          </w:pPr>
+          <w:hyperlink w:anchor="_Toc11618131" w:history="1">
+            <w:r>
+              <w:rPr>
+                <w:rStyle w:val="Hyperlink"/>
+                <w:noProof/>
+              </w:rPr>
+              <w:t>Max Flow Model</w:t>
+            </w:r>
+            <w:r>
+              <w:rPr>
+                <w:noProof/>
+                <w:webHidden/>
+              </w:rPr>
+              <w:tab/>
+            </w:r>
+            <w:r>
+              <w:rPr>
+                <w:noProof/>
+                <w:webHidden/>
+              </w:rPr>
+              <w:fldChar w:fldCharType="begin"/>
+            </w:r>
+            <w:r>
+              <w:rPr>
+                <w:noProof/>
+                <w:webHidden/>
+              </w:rPr>
+              <w:instrText xml:space="preserve"> PAGEREF _Toc11618131 \h </w:instrText>
+            </w:r>
+            <w:r>
+              <w:rPr>
+                <w:noProof/>
+                <w:webHidden/>
+              </w:rPr>
+            </w:r>
+            <w:r>
+              <w:rPr>
+                <w:noProof/>
+                <w:webHidden/>
+              </w:rPr>
+              <w:fldChar w:fldCharType="separate"/>
+            </w:r>
+            <w:r>
+              <w:rPr>
+                <w:noProof/>
+                <w:webHidden/>
+              </w:rPr>
+              <w:t>5</w:t>
+            </w:r>
+            <w:r>
+              <w:rPr>
+                <w:noProof/>
+                <w:webHidden/>
+              </w:rPr>
+              <w:fldChar w:fldCharType="end"/>
+            </w:r>
+          </w:hyperlink>
+        </w:p>
+        <w:p>
+          <w:pPr>
+            <w:pStyle w:val="TOC2"/>
+            <w:tabs>
+              <w:tab w:val="right" w:leader="dot" w:pos="9350"/>
+            </w:tabs>
+            <w:rPr>
+              <w:rFonts w:asciiTheme="minorHAnsi" w:eastAsiaTheme="minorEastAsia" w:hAnsiTheme="minorHAnsi" w:cstheme="minorBidi"/>
+              <w:noProof/>
+              <w:sz w:val="22"/>
+              <w:szCs w:val="22"/>
+            </w:rPr>
+          </w:pPr>
+          <w:hyperlink w:anchor="_Toc11618132" w:history="1">
+            <w:r>
+              <w:rPr>
+                <w:rStyle w:val="Hyperlink"/>
+                <w:noProof/>
+              </w:rPr>
+              <w:t>Min Error Rate</w:t>
+            </w:r>
+            <w:r>
+              <w:rPr>
+                <w:noProof/>
+                <w:webHidden/>
+              </w:rPr>
+              <w:tab/>
+            </w:r>
+            <w:r>
+              <w:rPr>
+                <w:noProof/>
+                <w:webHidden/>
+              </w:rPr>
+              <w:fldChar w:fldCharType="begin"/>
+            </w:r>
+            <w:r>
+              <w:rPr>
+                <w:noProof/>
+                <w:webHidden/>
+              </w:rPr>
+              <w:instrText xml:space="preserve"> PAGEREF _Toc11618132 \h </w:instrText>
+            </w:r>
+            <w:r>
+              <w:rPr>
+                <w:noProof/>
+                <w:webHidden/>
+              </w:rPr>
+            </w:r>
+            <w:r>
+              <w:rPr>
+                <w:noProof/>
+                <w:webHidden/>
+              </w:rPr>
+              <w:fldChar w:fldCharType="separate"/>
+            </w:r>
+            <w:r>
+              <w:rPr>
+                <w:noProof/>
+                <w:webHidden/>
+              </w:rPr>
+              <w:t>5</w:t>
+            </w:r>
+            <w:r>
+              <w:rPr>
+                <w:noProof/>
+                <w:webHidden/>
+              </w:rPr>
+              <w:fldChar w:fldCharType="end"/>
+            </w:r>
+          </w:hyperlink>
+        </w:p>
+        <w:p>
+          <w:pPr>
+            <w:pStyle w:val="TOC2"/>
+            <w:tabs>
+              <w:tab w:val="right" w:leader="dot" w:pos="9350"/>
+            </w:tabs>
+            <w:rPr>
+              <w:rFonts w:asciiTheme="minorHAnsi" w:eastAsiaTheme="minorEastAsia" w:hAnsiTheme="minorHAnsi" w:cstheme="minorBidi"/>
+              <w:noProof/>
+              <w:sz w:val="22"/>
+              <w:szCs w:val="22"/>
+            </w:rPr>
+          </w:pPr>
+          <w:hyperlink w:anchor="_Toc11618133" w:history="1">
+            <w:r>
+              <w:rPr>
+                <w:rStyle w:val="Hyperlink"/>
+                <w:noProof/>
+              </w:rPr>
+              <w:t>Define New Patterns</w:t>
+            </w:r>
+            <w:r>
+              <w:rPr>
+                <w:noProof/>
+                <w:webHidden/>
+              </w:rPr>
+              <w:tab/>
+            </w:r>
+            <w:r>
+              <w:rPr>
+                <w:noProof/>
+                <w:webHidden/>
+              </w:rPr>
+              <w:fldChar w:fldCharType="begin"/>
+            </w:r>
+            <w:r>
+              <w:rPr>
+                <w:noProof/>
+                <w:webHidden/>
+              </w:rPr>
+              <w:instrText xml:space="preserve"> PAGEREF _Toc11618133 \h </w:instrText>
+            </w:r>
+            <w:r>
+              <w:rPr>
+                <w:noProof/>
+                <w:webHidden/>
+              </w:rPr>
+            </w:r>
+            <w:r>
+              <w:rPr>
+                <w:noProof/>
+                <w:webHidden/>
+              </w:rPr>
+              <w:fldChar w:fldCharType="separate"/>
+            </w:r>
+            <w:r>
+              <w:rPr>
+                <w:noProof/>
+                <w:webHidden/>
+              </w:rPr>
+              <w:t>6</w:t>
+            </w:r>
+            <w:r>
+              <w:rPr>
+                <w:noProof/>
+                <w:webHidden/>
+              </w:rPr>
+              <w:fldChar w:fldCharType="end"/>
+            </w:r>
+          </w:hyperlink>
+        </w:p>
+        <w:p>
+          <w:pPr>
+            <w:pStyle w:val="TOC1"/>
+            <w:tabs>
+              <w:tab w:val="right" w:leader="dot" w:pos="9350"/>
+            </w:tabs>
+            <w:rPr>
+              <w:rFonts w:asciiTheme="minorHAnsi" w:eastAsiaTheme="minorEastAsia" w:hAnsiTheme="minorHAnsi" w:cstheme="minorBidi"/>
+              <w:noProof/>
+              <w:sz w:val="22"/>
+              <w:szCs w:val="22"/>
+            </w:rPr>
+          </w:pPr>
+          <w:hyperlink w:anchor="_Toc11618134" w:history="1">
+            <w:r>
+              <w:rPr>
+                <w:rStyle w:val="Hyperlink"/>
+                <w:noProof/>
+              </w:rPr>
+              <w:t>Relevance and Significance</w:t>
+            </w:r>
+            <w:r>
+              <w:rPr>
+                <w:noProof/>
+                <w:webHidden/>
+              </w:rPr>
+              <w:tab/>
+            </w:r>
+            <w:r>
+              <w:rPr>
+                <w:noProof/>
+                <w:webHidden/>
+              </w:rPr>
+              <w:fldChar w:fldCharType="begin"/>
+            </w:r>
+            <w:r>
+              <w:rPr>
+                <w:noProof/>
+                <w:webHidden/>
+              </w:rPr>
+              <w:instrText xml:space="preserve"> PAGEREF _Toc11618134 \h </w:instrText>
+            </w:r>
+            <w:r>
+              <w:rPr>
+                <w:noProof/>
+                <w:webHidden/>
+              </w:rPr>
+            </w:r>
+            <w:r>
+              <w:rPr>
+                <w:noProof/>
+                <w:webHidden/>
+              </w:rPr>
+              <w:fldChar w:fldCharType="separate"/>
+            </w:r>
+            <w:r>
+              <w:rPr>
+                <w:noProof/>
+                <w:webHidden/>
+              </w:rPr>
+              <w:t>6</w:t>
+            </w:r>
+            <w:r>
+              <w:rPr>
+                <w:noProof/>
+                <w:webHidden/>
+              </w:rPr>
+              <w:fldChar w:fldCharType="end"/>
+            </w:r>
+          </w:hyperlink>
+        </w:p>
+        <w:p>
+          <w:pPr>
+            <w:pStyle w:val="TOC1"/>
+            <w:tabs>
+              <w:tab w:val="right" w:leader="dot" w:pos="9350"/>
+            </w:tabs>
+            <w:rPr>
+              <w:rFonts w:asciiTheme="minorHAnsi" w:eastAsiaTheme="minorEastAsia" w:hAnsiTheme="minorHAnsi" w:cstheme="minorBidi"/>
+              <w:noProof/>
+              <w:sz w:val="22"/>
+              <w:szCs w:val="22"/>
+            </w:rPr>
+          </w:pPr>
+          <w:hyperlink w:anchor="_Toc11618135" w:history="1">
+            <w:r>
+              <w:rPr>
+                <w:rStyle w:val="Hyperlink"/>
+                <w:noProof/>
+              </w:rPr>
+              <w:t>Literature Review</w:t>
+            </w:r>
+            <w:r>
+              <w:rPr>
+                <w:noProof/>
+                <w:webHidden/>
+              </w:rPr>
+              <w:tab/>
+            </w:r>
+            <w:r>
+              <w:rPr>
+                <w:noProof/>
+                <w:webHidden/>
+              </w:rPr>
+              <w:fldChar w:fldCharType="begin"/>
+            </w:r>
+            <w:r>
+              <w:rPr>
+                <w:noProof/>
+                <w:webHidden/>
+              </w:rPr>
+              <w:instrText xml:space="preserve"> PAGEREF _Toc11618135 \h </w:instrText>
+            </w:r>
+            <w:r>
+              <w:rPr>
+                <w:noProof/>
+                <w:webHidden/>
+              </w:rPr>
+            </w:r>
+            <w:r>
+              <w:rPr>
+                <w:noProof/>
+                <w:webHidden/>
+              </w:rPr>
+              <w:fldChar w:fldCharType="separate"/>
+            </w:r>
+            <w:r>
+              <w:rPr>
+                <w:noProof/>
+                <w:webHidden/>
+              </w:rPr>
+              <w:t>7</w:t>
+            </w:r>
+            <w:r>
+              <w:rPr>
+                <w:noProof/>
+                <w:webHidden/>
+              </w:rPr>
+              <w:fldChar w:fldCharType="end"/>
+            </w:r>
+          </w:hyperlink>
+        </w:p>
+        <w:p>
+          <w:pPr>
+            <w:pStyle w:val="TOC2"/>
+            <w:tabs>
+              <w:tab w:val="right" w:leader="dot" w:pos="9350"/>
+            </w:tabs>
+            <w:rPr>
+              <w:rFonts w:asciiTheme="minorHAnsi" w:eastAsiaTheme="minorEastAsia" w:hAnsiTheme="minorHAnsi" w:cstheme="minorBidi"/>
+              <w:noProof/>
+              <w:sz w:val="22"/>
+              <w:szCs w:val="22"/>
+            </w:rPr>
+          </w:pPr>
+          <w:hyperlink w:anchor="_Toc11618136" w:history="1">
+            <w:r>
+              <w:rPr>
+                <w:rStyle w:val="Hyperlink"/>
+                <w:noProof/>
+              </w:rPr>
+              <w:t>Cloud Migration Challenges and Strategies</w:t>
+            </w:r>
+            <w:r>
+              <w:rPr>
+                <w:noProof/>
+                <w:webHidden/>
+              </w:rPr>
+              <w:tab/>
+            </w:r>
+            <w:r>
+              <w:rPr>
+                <w:noProof/>
+                <w:webHidden/>
+              </w:rPr>
+              <w:fldChar w:fldCharType="begin"/>
+            </w:r>
+            <w:r>
+              <w:rPr>
+                <w:noProof/>
+                <w:webHidden/>
+              </w:rPr>
+              <w:instrText xml:space="preserve"> PAGEREF _Toc11618136 \h </w:instrText>
+            </w:r>
+            <w:r>
+              <w:rPr>
+                <w:noProof/>
+                <w:webHidden/>
+              </w:rPr>
+            </w:r>
+            <w:r>
+              <w:rPr>
+                <w:noProof/>
+                <w:webHidden/>
+              </w:rPr>
+              <w:fldChar w:fldCharType="separate"/>
+            </w:r>
+            <w:r>
+              <w:rPr>
+                <w:noProof/>
+                <w:webHidden/>
+              </w:rPr>
+              <w:t>7</w:t>
+            </w:r>
+            <w:r>
+              <w:rPr>
+                <w:noProof/>
+                <w:webHidden/>
+              </w:rPr>
+              <w:fldChar w:fldCharType="end"/>
+            </w:r>
+          </w:hyperlink>
+        </w:p>
+        <w:p>
+          <w:pPr>
+            <w:pStyle w:val="TOC2"/>
+            <w:tabs>
+              <w:tab w:val="right" w:leader="dot" w:pos="9350"/>
+            </w:tabs>
+            <w:rPr>
+              <w:rFonts w:asciiTheme="minorHAnsi" w:eastAsiaTheme="minorEastAsia" w:hAnsiTheme="minorHAnsi" w:cstheme="minorBidi"/>
+              <w:noProof/>
+              <w:sz w:val="22"/>
+              <w:szCs w:val="22"/>
+            </w:rPr>
+          </w:pPr>
+          <w:hyperlink w:anchor="_Toc11618137" w:history="1">
+            <w:r>
+              <w:rPr>
+                <w:rStyle w:val="Hyperlink"/>
+                <w:noProof/>
+              </w:rPr>
+              <w:t>Maximum Flow and Graph Algorithms</w:t>
+            </w:r>
+            <w:r>
+              <w:rPr>
+                <w:noProof/>
+                <w:webHidden/>
+              </w:rPr>
+              <w:tab/>
+            </w:r>
+            <w:r>
+              <w:rPr>
+                <w:noProof/>
+                <w:webHidden/>
+              </w:rPr>
+              <w:fldChar w:fldCharType="begin"/>
+            </w:r>
+            <w:r>
+              <w:rPr>
+                <w:noProof/>
+                <w:webHidden/>
+              </w:rPr>
+              <w:instrText xml:space="preserve"> PAGEREF _Toc11618137 \h </w:instrText>
+            </w:r>
+            <w:r>
+              <w:rPr>
+                <w:noProof/>
+                <w:webHidden/>
+              </w:rPr>
+            </w:r>
+            <w:r>
+              <w:rPr>
+                <w:noProof/>
+                <w:webHidden/>
+              </w:rPr>
+              <w:fldChar w:fldCharType="separate"/>
+            </w:r>
+            <w:r>
+              <w:rPr>
+                <w:noProof/>
+                <w:webHidden/>
+              </w:rPr>
+              <w:t>8</w:t>
+            </w:r>
+            <w:r>
+              <w:rPr>
+                <w:noProof/>
+                <w:webHidden/>
+              </w:rPr>
+              <w:fldChar w:fldCharType="end"/>
+            </w:r>
+          </w:hyperlink>
+        </w:p>
+        <w:p>
+          <w:pPr>
+            <w:pStyle w:val="TOC2"/>
+            <w:tabs>
+              <w:tab w:val="right" w:leader="dot" w:pos="9350"/>
+            </w:tabs>
+            <w:rPr>
+              <w:rFonts w:asciiTheme="minorHAnsi" w:eastAsiaTheme="minorEastAsia" w:hAnsiTheme="minorHAnsi" w:cstheme="minorBidi"/>
+              <w:noProof/>
+              <w:sz w:val="22"/>
+              <w:szCs w:val="22"/>
+            </w:rPr>
+          </w:pPr>
+          <w:hyperlink w:anchor="_Toc11618138" w:history="1">
+            <w:r>
+              <w:rPr>
+                <w:rStyle w:val="Hyperlink"/>
+                <w:noProof/>
+              </w:rPr>
+              <w:t>Reliability Patterns</w:t>
+            </w:r>
+            <w:r>
+              <w:rPr>
+                <w:noProof/>
+                <w:webHidden/>
+              </w:rPr>
+              <w:tab/>
+            </w:r>
+            <w:r>
+              <w:rPr>
+                <w:noProof/>
+                <w:webHidden/>
+              </w:rPr>
+              <w:fldChar w:fldCharType="begin"/>
+            </w:r>
+            <w:r>
+              <w:rPr>
+                <w:noProof/>
+                <w:webHidden/>
+              </w:rPr>
+              <w:instrText xml:space="preserve"> PAGEREF _Toc11618138 \h </w:instrText>
+            </w:r>
+            <w:r>
+              <w:rPr>
+                <w:noProof/>
+                <w:webHidden/>
+              </w:rPr>
+            </w:r>
+            <w:r>
+              <w:rPr>
+                <w:noProof/>
+                <w:webHidden/>
+              </w:rPr>
+              <w:fldChar w:fldCharType="separate"/>
+            </w:r>
+            <w:r>
+              <w:rPr>
+                <w:noProof/>
+                <w:webHidden/>
+              </w:rPr>
+              <w:t>9</w:t>
+            </w:r>
+            <w:r>
+              <w:rPr>
+                <w:noProof/>
+                <w:webHidden/>
+              </w:rPr>
+              <w:fldChar w:fldCharType="end"/>
+            </w:r>
+          </w:hyperlink>
+        </w:p>
+        <w:p>
+          <w:pPr>
+            <w:pStyle w:val="TOC2"/>
+            <w:tabs>
+              <w:tab w:val="right" w:leader="dot" w:pos="9350"/>
+            </w:tabs>
+            <w:rPr>
+              <w:rFonts w:asciiTheme="minorHAnsi" w:eastAsiaTheme="minorEastAsia" w:hAnsiTheme="minorHAnsi" w:cstheme="minorBidi"/>
+              <w:noProof/>
+              <w:sz w:val="22"/>
+              <w:szCs w:val="22"/>
+            </w:rPr>
+          </w:pPr>
+          <w:hyperlink w:anchor="_Toc11618139" w:history="1">
+            <w:r>
+              <w:rPr>
+                <w:rStyle w:val="Hyperlink"/>
+                <w:noProof/>
+              </w:rPr>
+              <w:t>Distributed Transactional Management</w:t>
+            </w:r>
+            <w:r>
+              <w:rPr>
+                <w:noProof/>
+                <w:webHidden/>
+              </w:rPr>
+              <w:tab/>
+            </w:r>
+            <w:r>
+              <w:rPr>
+                <w:noProof/>
+                <w:webHidden/>
+              </w:rPr>
+              <w:fldChar w:fldCharType="begin"/>
+            </w:r>
+            <w:r>
+              <w:rPr>
+                <w:noProof/>
+                <w:webHidden/>
+              </w:rPr>
+              <w:instrText xml:space="preserve"> PAGEREF _Toc11618139 \h </w:instrText>
+            </w:r>
+            <w:r>
+              <w:rPr>
+                <w:noProof/>
+                <w:webHidden/>
+              </w:rPr>
+            </w:r>
+            <w:r>
+              <w:rPr>
+                <w:noProof/>
+                <w:webHidden/>
+              </w:rPr>
+              <w:fldChar w:fldCharType="separate"/>
+            </w:r>
+            <w:r>
+              <w:rPr>
+                <w:noProof/>
+                <w:webHidden/>
+              </w:rPr>
+              <w:t>10</w:t>
+            </w:r>
+            <w:r>
+              <w:rPr>
+                <w:noProof/>
+                <w:webHidden/>
+              </w:rPr>
+              <w:fldChar w:fldCharType="end"/>
+            </w:r>
+          </w:hyperlink>
+        </w:p>
+        <w:p>
+          <w:pPr>
+            <w:pStyle w:val="TOC1"/>
+            <w:tabs>
+              <w:tab w:val="right" w:leader="dot" w:pos="9350"/>
+            </w:tabs>
+            <w:rPr>
+              <w:rFonts w:asciiTheme="minorHAnsi" w:eastAsiaTheme="minorEastAsia" w:hAnsiTheme="minorHAnsi" w:cstheme="minorBidi"/>
+              <w:noProof/>
+              <w:sz w:val="22"/>
+              <w:szCs w:val="22"/>
+            </w:rPr>
+          </w:pPr>
+          <w:hyperlink w:anchor="_Toc11618140" w:history="1">
+            <w:r>
+              <w:rPr>
+                <w:rStyle w:val="Hyperlink"/>
+                <w:noProof/>
+              </w:rPr>
+              <w:t>Approach</w:t>
+            </w:r>
+            <w:r>
+              <w:rPr>
+                <w:noProof/>
+                <w:webHidden/>
+              </w:rPr>
+              <w:tab/>
+            </w:r>
+            <w:r>
+              <w:rPr>
+                <w:noProof/>
+                <w:webHidden/>
+              </w:rPr>
+              <w:fldChar w:fldCharType="begin"/>
+            </w:r>
+            <w:r>
+              <w:rPr>
+                <w:noProof/>
+                <w:webHidden/>
+              </w:rPr>
+              <w:instrText xml:space="preserve"> PAGEREF _Toc11618140 \h </w:instrText>
+            </w:r>
+            <w:r>
+              <w:rPr>
+                <w:noProof/>
+                <w:webHidden/>
+              </w:rPr>
+            </w:r>
+            <w:r>
+              <w:rPr>
+                <w:noProof/>
+                <w:webHidden/>
+              </w:rPr>
+              <w:fldChar w:fldCharType="separate"/>
+            </w:r>
+            <w:r>
+              <w:rPr>
+                <w:noProof/>
+                <w:webHidden/>
+              </w:rPr>
+              <w:t>10</w:t>
+            </w:r>
+            <w:r>
+              <w:rPr>
+                <w:noProof/>
+                <w:webHidden/>
+              </w:rPr>
+              <w:fldChar w:fldCharType="end"/>
+            </w:r>
+          </w:hyperlink>
+        </w:p>
+        <w:p>
+          <w:pPr>
+            <w:pStyle w:val="TOC2"/>
+            <w:tabs>
+              <w:tab w:val="right" w:leader="dot" w:pos="9350"/>
+            </w:tabs>
+            <w:rPr>
+              <w:rFonts w:asciiTheme="minorHAnsi" w:eastAsiaTheme="minorEastAsia" w:hAnsiTheme="minorHAnsi" w:cstheme="minorBidi"/>
+              <w:noProof/>
+              <w:sz w:val="22"/>
+              <w:szCs w:val="22"/>
+            </w:rPr>
+          </w:pPr>
+          <w:hyperlink w:anchor="_Toc11618141" w:history="1">
+            <w:r>
+              <w:rPr>
+                <w:rStyle w:val="Hyperlink"/>
+                <w:noProof/>
+              </w:rPr>
+              <w:t>Summary of Approach</w:t>
+            </w:r>
+            <w:r>
+              <w:rPr>
+                <w:noProof/>
+                <w:webHidden/>
+              </w:rPr>
+              <w:tab/>
+            </w:r>
+            <w:r>
+              <w:rPr>
+                <w:noProof/>
+                <w:webHidden/>
+              </w:rPr>
+              <w:fldChar w:fldCharType="begin"/>
+            </w:r>
+            <w:r>
+              <w:rPr>
+                <w:noProof/>
+                <w:webHidden/>
+              </w:rPr>
+              <w:instrText xml:space="preserve"> PAGEREF _Toc11618141 \h </w:instrText>
+            </w:r>
+            <w:r>
+              <w:rPr>
+                <w:noProof/>
+                <w:webHidden/>
+              </w:rPr>
+            </w:r>
+            <w:r>
+              <w:rPr>
+                <w:noProof/>
+                <w:webHidden/>
+              </w:rPr>
+              <w:fldChar w:fldCharType="separate"/>
+            </w:r>
+            <w:r>
+              <w:rPr>
+                <w:noProof/>
+                <w:webHidden/>
+              </w:rPr>
+              <w:t>10</w:t>
+            </w:r>
+            <w:r>
+              <w:rPr>
+                <w:noProof/>
+                <w:webHidden/>
+              </w:rPr>
+              <w:fldChar w:fldCharType="end"/>
+            </w:r>
+          </w:hyperlink>
+        </w:p>
+        <w:p>
+          <w:pPr>
+            <w:pStyle w:val="TOC2"/>
+            <w:tabs>
+              <w:tab w:val="right" w:leader="dot" w:pos="9350"/>
+            </w:tabs>
+            <w:rPr>
+              <w:rFonts w:asciiTheme="minorHAnsi" w:eastAsiaTheme="minorEastAsia" w:hAnsiTheme="minorHAnsi" w:cstheme="minorBidi"/>
+              <w:noProof/>
+              <w:sz w:val="22"/>
+              <w:szCs w:val="22"/>
+            </w:rPr>
+          </w:pPr>
+          <w:hyperlink w:anchor="_Toc11618142" w:history="1">
+            <w:r>
+              <w:rPr>
+                <w:rStyle w:val="Hyperlink"/>
+                <w:noProof/>
+              </w:rPr>
+              <w:t>Max Flow Model</w:t>
+            </w:r>
+            <w:r>
+              <w:rPr>
+                <w:noProof/>
+                <w:webHidden/>
+              </w:rPr>
+              <w:tab/>
+            </w:r>
+            <w:r>
+              <w:rPr>
+                <w:noProof/>
+                <w:webHidden/>
+              </w:rPr>
+              <w:fldChar w:fldCharType="begin"/>
+            </w:r>
+            <w:r>
+              <w:rPr>
+                <w:noProof/>
+                <w:webHidden/>
+              </w:rPr>
+              <w:instrText xml:space="preserve"> PAGEREF _Toc11618142 \h </w:instrText>
+            </w:r>
+            <w:r>
+              <w:rPr>
+                <w:noProof/>
+                <w:webHidden/>
+              </w:rPr>
+            </w:r>
+            <w:r>
+              <w:rPr>
+                <w:noProof/>
+                <w:webHidden/>
+              </w:rPr>
+              <w:fldChar w:fldCharType="separate"/>
+            </w:r>
+            <w:r>
+              <w:rPr>
+                <w:noProof/>
+                <w:webHidden/>
+              </w:rPr>
+              <w:t>11</w:t>
+            </w:r>
+            <w:r>
+              <w:rPr>
+                <w:noProof/>
+                <w:webHidden/>
+              </w:rPr>
+              <w:fldChar w:fldCharType="end"/>
+            </w:r>
+          </w:hyperlink>
+        </w:p>
+        <w:p>
+          <w:pPr>
+            <w:pStyle w:val="TOC2"/>
+            <w:tabs>
+              <w:tab w:val="right" w:leader="dot" w:pos="9350"/>
+            </w:tabs>
+            <w:rPr>
+              <w:rFonts w:asciiTheme="minorHAnsi" w:eastAsiaTheme="minorEastAsia" w:hAnsiTheme="minorHAnsi" w:cstheme="minorBidi"/>
+              <w:noProof/>
+              <w:sz w:val="22"/>
+              <w:szCs w:val="22"/>
+            </w:rPr>
+          </w:pPr>
+          <w:hyperlink w:anchor="_Toc11618143" w:history="1">
+            <w:r>
+              <w:rPr>
+                <w:rStyle w:val="Hyperlink"/>
+                <w:noProof/>
+              </w:rPr>
+              <w:t>Min Error Rate</w:t>
+            </w:r>
+            <w:r>
+              <w:rPr>
+                <w:noProof/>
+                <w:webHidden/>
+              </w:rPr>
+              <w:tab/>
+            </w:r>
+            <w:r>
+              <w:rPr>
+                <w:noProof/>
+                <w:webHidden/>
+              </w:rPr>
+              <w:fldChar w:fldCharType="begin"/>
+            </w:r>
+            <w:r>
+              <w:rPr>
+                <w:noProof/>
+                <w:webHidden/>
+              </w:rPr>
+              <w:instrText xml:space="preserve"> PAGEREF _Toc11618143 \h </w:instrText>
+            </w:r>
+            <w:r>
+              <w:rPr>
+                <w:noProof/>
+                <w:webHidden/>
+              </w:rPr>
+            </w:r>
+            <w:r>
+              <w:rPr>
+                <w:noProof/>
+                <w:webHidden/>
+              </w:rPr>
+              <w:fldChar w:fldCharType="separate"/>
+            </w:r>
+            <w:r>
+              <w:rPr>
+                <w:noProof/>
+                <w:webHidden/>
+              </w:rPr>
+              <w:t>12</w:t>
+            </w:r>
+            <w:r>
+              <w:rPr>
+                <w:noProof/>
+                <w:webHidden/>
+              </w:rPr>
+              <w:fldChar w:fldCharType="end"/>
+            </w:r>
+          </w:hyperlink>
+        </w:p>
+        <w:p>
+          <w:pPr>
+            <w:pStyle w:val="TOC2"/>
+            <w:tabs>
+              <w:tab w:val="right" w:leader="dot" w:pos="9350"/>
+            </w:tabs>
+            <w:rPr>
+              <w:rFonts w:asciiTheme="minorHAnsi" w:eastAsiaTheme="minorEastAsia" w:hAnsiTheme="minorHAnsi" w:cstheme="minorBidi"/>
+              <w:noProof/>
+              <w:sz w:val="22"/>
+              <w:szCs w:val="22"/>
+            </w:rPr>
+          </w:pPr>
+          <w:hyperlink w:anchor="_Toc11618144" w:history="1">
+            <w:r>
+              <w:rPr>
+                <w:rStyle w:val="Hyperlink"/>
+                <w:noProof/>
+              </w:rPr>
+              <w:t>Define New Patterns</w:t>
+            </w:r>
+            <w:r>
+              <w:rPr>
+                <w:noProof/>
+                <w:webHidden/>
+              </w:rPr>
+              <w:tab/>
+            </w:r>
+            <w:r>
+              <w:rPr>
+                <w:noProof/>
+                <w:webHidden/>
+              </w:rPr>
+              <w:fldChar w:fldCharType="begin"/>
+            </w:r>
+            <w:r>
+              <w:rPr>
+                <w:noProof/>
+                <w:webHidden/>
+              </w:rPr>
+              <w:instrText xml:space="preserve"> PAGEREF _Toc11618144 \h </w:instrText>
+            </w:r>
+            <w:r>
+              <w:rPr>
+                <w:noProof/>
+                <w:webHidden/>
+              </w:rPr>
+            </w:r>
+            <w:r>
+              <w:rPr>
+                <w:noProof/>
+                <w:webHidden/>
+              </w:rPr>
+              <w:fldChar w:fldCharType="separate"/>
+            </w:r>
+            <w:r>
+              <w:rPr>
+                <w:noProof/>
+                <w:webHidden/>
+              </w:rPr>
+              <w:t>13</w:t>
+            </w:r>
+            <w:r>
+              <w:rPr>
+                <w:noProof/>
+                <w:webHidden/>
+              </w:rPr>
+              <w:fldChar w:fldCharType="end"/>
+            </w:r>
+          </w:hyperlink>
+        </w:p>
+        <w:p>
+          <w:pPr>
+            <w:pStyle w:val="TOC1"/>
+            <w:tabs>
+              <w:tab w:val="right" w:leader="dot" w:pos="9350"/>
+            </w:tabs>
+            <w:rPr>
+              <w:rFonts w:asciiTheme="minorHAnsi" w:eastAsiaTheme="minorEastAsia" w:hAnsiTheme="minorHAnsi" w:cstheme="minorBidi"/>
+              <w:noProof/>
+              <w:sz w:val="22"/>
+              <w:szCs w:val="22"/>
+            </w:rPr>
+          </w:pPr>
+          <w:hyperlink w:anchor="_Toc11618145" w:history="1">
+            <w:r>
+              <w:rPr>
+                <w:rStyle w:val="Hyperlink"/>
+                <w:noProof/>
+              </w:rPr>
+              <w:t>References</w:t>
+            </w:r>
+            <w:r>
+              <w:rPr>
+                <w:noProof/>
+                <w:webHidden/>
+              </w:rPr>
+              <w:tab/>
+            </w:r>
+            <w:r>
+              <w:rPr>
+                <w:noProof/>
+                <w:webHidden/>
+              </w:rPr>
+              <w:fldChar w:fldCharType="begin"/>
+            </w:r>
+            <w:r>
+              <w:rPr>
+                <w:noProof/>
+                <w:webHidden/>
+              </w:rPr>
+              <w:instrText xml:space="preserve"> PAGEREF _Toc11618145 \h </w:instrText>
+            </w:r>
+            <w:r>
+              <w:rPr>
+                <w:noProof/>
+                <w:webHidden/>
+              </w:rPr>
+            </w:r>
+            <w:r>
+              <w:rPr>
+                <w:noProof/>
+                <w:webHidden/>
+              </w:rPr>
+              <w:fldChar w:fldCharType="separate"/>
+            </w:r>
+            <w:r>
+              <w:rPr>
+                <w:noProof/>
+                <w:webHidden/>
+              </w:rPr>
+              <w:t>14</w:t>
+            </w:r>
+            <w:r>
+              <w:rPr>
+                <w:noProof/>
+                <w:webHidden/>
+              </w:rPr>
+              <w:fldChar w:fldCharType="end"/>
+            </w:r>
+          </w:hyperlink>
+        </w:p>
+        <w:p>
+          <w:pPr>
+            <w:rPr>
+              <w:b/>
+              <w:bCs/>
+              <w:noProof/>
+            </w:rPr>
+          </w:pPr>
+          <w:r>
+            <w:rPr>
+              <w:b/>
+              <w:bCs/>
+              <w:noProof/>
+            </w:rPr>
+            <w:lastRenderedPageBreak/>
+            <w:fldChar w:fldCharType="end"/>
+          </w:r>
+        </w:p>
+      </w:sdtContent>
+    </w:sdt>
     <w:p>
       <w:pPr>
         <w:pStyle w:val="Heading1"/>
       </w:pPr>
-      <w:r>
-        <w:lastRenderedPageBreak/>
+      <w:bookmarkStart w:id="0" w:name="_Toc11618127"/>
+      <w:r>
         <w:t>Reliable Cloud Data Ingestion</w:t>
       </w:r>
+      <w:bookmarkEnd w:id="0"/>
     </w:p>
     <w:p>
       <w:r>
@@ -212,9 +1643,11 @@
       <w:pPr>
         <w:pStyle w:val="Heading1"/>
       </w:pPr>
+      <w:bookmarkStart w:id="1" w:name="_Toc11618128"/>
       <w:r>
         <w:t>Background</w:t>
       </w:r>
+      <w:bookmarkEnd w:id="1"/>
     </w:p>
     <w:p>
       <w:pPr>
@@ -291,6 +1724,7 @@
         <w:ind w:firstLine="360"/>
       </w:pPr>
       <w:r>
+        <w:lastRenderedPageBreak/>
         <w:t xml:space="preserve">Business stakeholders often take a conservative position during cloud migrations and </w:t>
       </w:r>
       <w:r>
@@ -348,7 +1782,6 @@
         <w:t xml:space="preserve">the history of </w:t>
       </w:r>
       <w:r>
-        <w:lastRenderedPageBreak/>
         <w:t>select</w:t>
       </w:r>
       <w:r>
@@ -392,6 +1825,7 @@
           <w:id w:val="1202047737"/>
           <w:citation/>
         </w:sdtPr>
+        <w:sdtEndPr/>
         <w:sdtContent>
           <w:r>
             <w:fldChar w:fldCharType="begin"/>
@@ -623,7 +2057,12 @@
         <w:t xml:space="preserve">the general customer. </w:t>
       </w:r>
       <w:r>
-        <w:t xml:space="preserve">Shared fixes can include </w:t>
+        <w:t>Shared fixes can i</w:t>
+      </w:r>
+      <w:bookmarkStart w:id="2" w:name="_GoBack"/>
+      <w:bookmarkEnd w:id="2"/>
+      <w:r>
+        <w:t xml:space="preserve">nclude </w:t>
       </w:r>
       <w:r>
         <w:t>general correctness, backward compatibility assurances, performance and scalability scenarios.</w:t>
@@ -679,7 +2118,11 @@
         <w:t>.</w:t>
       </w:r>
       <w:r>
-        <w:t xml:space="preserve"> In this example</w:t>
+        <w:t xml:space="preserve"> In this </w:t>
+      </w:r>
+      <w:r>
+        <w:lastRenderedPageBreak/>
+        <w:t>example</w:t>
       </w:r>
       <w:r>
         <w:t>,</w:t>
@@ -708,7 +2151,6 @@
         <w:ind w:firstLine="360"/>
       </w:pPr>
       <w:r>
-        <w:lastRenderedPageBreak/>
         <w:t>Within the context of this proposal</w:t>
       </w:r>
       <w:r>
@@ -744,8 +2186,6 @@
       <w:r>
         <w:t>reduce</w:t>
       </w:r>
-      <w:bookmarkStart w:id="0" w:name="_GoBack"/>
-      <w:bookmarkEnd w:id="0"/>
       <w:r>
         <w:t xml:space="preserve"> the maintenance overhead while increasing consistency.</w:t>
       </w:r>
@@ -754,9 +2194,11 @@
       <w:pPr>
         <w:pStyle w:val="Heading1"/>
       </w:pPr>
+      <w:bookmarkStart w:id="3" w:name="_Toc11618129"/>
       <w:r>
         <w:t>Problem Statement</w:t>
       </w:r>
+      <w:bookmarkEnd w:id="3"/>
     </w:p>
     <w:p>
       <w:pPr>
@@ -808,6 +2250,7 @@
           <w:id w:val="-247738913"/>
           <w:citation/>
         </w:sdtPr>
+        <w:sdtEndPr/>
         <w:sdtContent>
           <w:r>
             <w:fldChar w:fldCharType="begin"/>
@@ -834,6 +2277,7 @@
           <w:id w:val="796800353"/>
           <w:citation/>
         </w:sdtPr>
+        <w:sdtEndPr/>
         <w:sdtContent>
           <w:r>
             <w:fldChar w:fldCharType="begin"/>
@@ -982,6 +2426,7 @@
         <w:ind w:firstLine="360"/>
       </w:pPr>
       <w:r>
+        <w:lastRenderedPageBreak/>
         <w:t xml:space="preserve">If the system was set to scale infinitely then it </w:t>
       </w:r>
       <w:r>
@@ -1006,302 +2451,311 @@
         <w:t xml:space="preserve">from </w:t>
       </w:r>
       <w:r>
-        <w:t xml:space="preserve">moving to the cloud and place an unjust financial burden </w:t>
+        <w:t xml:space="preserve">moving to the cloud and place an unjust financial burden on the business. While that might be acceptable for a short period it has already been stated that </w:t>
+      </w:r>
+      <w:r>
+        <w:t>an</w:t>
+      </w:r>
+      <w:r>
+        <w:t xml:space="preserve"> entire enterprise migration could last years.</w:t>
+      </w:r>
+    </w:p>
+    <w:p>
+      <w:pPr>
+        <w:pStyle w:val="Heading1"/>
+      </w:pPr>
+      <w:bookmarkStart w:id="4" w:name="_Toc11618130"/>
+      <w:r>
+        <w:t>Goals</w:t>
+      </w:r>
+      <w:bookmarkEnd w:id="4"/>
+    </w:p>
+    <w:p>
+      <w:pPr>
+        <w:pStyle w:val="Heading2"/>
+      </w:pPr>
+      <w:bookmarkStart w:id="5" w:name="_Toc11618131"/>
+      <w:r>
+        <w:t>Max Flow Model</w:t>
+      </w:r>
+      <w:bookmarkEnd w:id="5"/>
+    </w:p>
+    <w:p>
+      <w:pPr>
+        <w:ind w:firstLine="360"/>
+      </w:pPr>
+      <w:r>
+        <w:t xml:space="preserve">These challenges could be restated as there is a need to </w:t>
+      </w:r>
+      <w:r>
+        <w:t>solve</w:t>
+      </w:r>
+      <w:r>
+        <w:t xml:space="preserve"> the ‘min-cost max-flow’</w:t>
+      </w:r>
+      <w:r>
+        <w:t xml:space="preserve"> (MCMF)</w:t>
+      </w:r>
+      <w:r>
+        <w:t xml:space="preserve"> </w:t>
+      </w:r>
+      <w:r>
+        <w:t xml:space="preserve">across </w:t>
+      </w:r>
+      <w:r>
+        <w:t xml:space="preserve">the distributed architecture. There is also a need to model which junctions lead to bottlenecks </w:t>
+      </w:r>
+      <w:r>
+        <w:t>or</w:t>
+      </w:r>
+      <w:r>
+        <w:t xml:space="preserve"> are over</w:t>
+      </w:r>
+      <w:r>
+        <w:t>-</w:t>
+      </w:r>
+      <w:r>
+        <w:t xml:space="preserve">provisioned. </w:t>
+      </w:r>
+      <w:r>
+        <w:t>For instance, i</w:t>
+      </w:r>
+      <w:r>
+        <w:t xml:space="preserve">f ‘service X’ is bound by the scale of ‘service Y’ then either X needs to be reduced for cost savings </w:t>
+      </w:r>
+      <w:r>
+        <w:t>purposes.</w:t>
+      </w:r>
+    </w:p>
+    <w:p>
+      <w:pPr>
+        <w:ind w:firstLine="360"/>
+      </w:pPr>
+      <w:r>
+        <w:t xml:space="preserve">The primary goal of this study would be to identify the features which are most critical to the maximum flow model. Consider a component </w:t>
+      </w:r>
+      <w:r>
+        <w:t>that</w:t>
+      </w:r>
+      <w:r>
+        <w:t xml:space="preserve"> can only process </w:t>
+      </w:r>
+      <w:r>
+        <w:t>‘</w:t>
+      </w:r>
+      <w:r>
+        <w:t>N records per second.</w:t>
+      </w:r>
+      <w:r>
+        <w:t>’</w:t>
+      </w:r>
+      <w:r>
+        <w:t xml:space="preserve"> In cloud environments</w:t>
+      </w:r>
+      <w:r>
+        <w:t>,</w:t>
+      </w:r>
+      <w:r>
+        <w:t xml:space="preserve"> the ability to add or remove unlimited resources </w:t>
+      </w:r>
+      <w:r>
+        <w:t xml:space="preserve">changes the dimensionality </w:t>
+      </w:r>
+      <w:r>
+        <w:t>into ‘N records per V virtual cores per M gigabytes of memory.’</w:t>
+      </w:r>
+    </w:p>
+    <w:p>
+      <w:pPr>
+        <w:ind w:firstLine="360"/>
+      </w:pPr>
+      <w:r>
+        <w:t>Once these optimization points are identified then a system can be created to provide recommendations to the operations team or apply them automatically. This would result in economic gains in terms of reduced labor overhead and fewer billable cloud resources.</w:t>
+      </w:r>
+    </w:p>
+    <w:p>
+      <w:pPr>
+        <w:pStyle w:val="Heading2"/>
+      </w:pPr>
+      <w:bookmarkStart w:id="6" w:name="_Toc11618132"/>
+      <w:r>
+        <w:t>Min Error Rate</w:t>
+      </w:r>
+      <w:bookmarkEnd w:id="6"/>
+    </w:p>
+    <w:p>
+      <w:pPr>
+        <w:ind w:firstLine="360"/>
+      </w:pPr>
+      <w:r>
+        <w:t xml:space="preserve">Another </w:t>
+      </w:r>
+      <w:r>
+        <w:t>objective</w:t>
+      </w:r>
+      <w:r>
+        <w:t xml:space="preserve"> is</w:t>
+      </w:r>
+      <w:r>
+        <w:t xml:space="preserve"> to</w:t>
+      </w:r>
+      <w:r>
+        <w:t xml:space="preserve"> maxi</w:t>
+      </w:r>
+      <w:r>
+        <w:t>mize</w:t>
+      </w:r>
+      <w:r>
+        <w:t xml:space="preserve"> </w:t>
+      </w:r>
+      <w:r>
+        <w:t xml:space="preserve">the </w:t>
+      </w:r>
+      <w:r>
+        <w:t>flow of records while minimizing the number of failures. Writing error</w:t>
+      </w:r>
+      <w:r>
+        <w:t>-</w:t>
+      </w:r>
+      <w:r>
+        <w:t xml:space="preserve">free distributed source code is an extremely complex problem. </w:t>
+      </w:r>
+      <w:r>
+        <w:t>A</w:t>
+      </w:r>
+      <w:r>
+        <w:t xml:space="preserve"> domain </w:t>
       </w:r>
       <w:r>
         <w:lastRenderedPageBreak/>
-        <w:t xml:space="preserve">on the business. While that might be acceptable for a short period it has already been stated that </w:t>
-      </w:r>
-      <w:r>
-        <w:t>an</w:t>
-      </w:r>
-      <w:r>
-        <w:t xml:space="preserve"> entire enterprise migration could last years.</w:t>
+        <w:t>specific language</w:t>
+      </w:r>
+      <w:r>
+        <w:t xml:space="preserve"> (DSL)</w:t>
+      </w:r>
+      <w:r>
+        <w:t xml:space="preserve"> could be </w:t>
+      </w:r>
+      <w:r>
+        <w:t xml:space="preserve">created to describe the distributed compensation policy. This would ensure consistency of </w:t>
+      </w:r>
+      <w:r>
+        <w:t xml:space="preserve">remediation </w:t>
+      </w:r>
+      <w:r>
+        <w:t>rules.</w:t>
+      </w:r>
+    </w:p>
+    <w:p>
+      <w:pPr>
+        <w:ind w:firstLine="360"/>
+      </w:pPr>
+      <w:r>
+        <w:t xml:space="preserve">If the system is capable of self-healing, then fewer concerns </w:t>
+      </w:r>
+      <w:r>
+        <w:t xml:space="preserve">would </w:t>
+      </w:r>
+      <w:r>
+        <w:t xml:space="preserve">exist </w:t>
+      </w:r>
+      <w:r>
+        <w:t xml:space="preserve">regarding </w:t>
+      </w:r>
+      <w:r>
+        <w:t xml:space="preserve">availability </w:t>
+      </w:r>
+      <w:r>
+        <w:t xml:space="preserve">and the net </w:t>
+      </w:r>
+      <w:r>
+        <w:t>ingestion</w:t>
+      </w:r>
+      <w:r>
+        <w:t xml:space="preserve"> rate </w:t>
+      </w:r>
+      <w:r>
+        <w:t xml:space="preserve">can be </w:t>
+      </w:r>
+      <w:r>
+        <w:t xml:space="preserve">increased. It would also reduce the number of </w:t>
+      </w:r>
+      <w:r>
+        <w:t>customers</w:t>
+      </w:r>
+      <w:r>
+        <w:t xml:space="preserve"> report</w:t>
+      </w:r>
+      <w:r>
+        <w:t>ed</w:t>
+      </w:r>
+      <w:r>
+        <w:t xml:space="preserve"> support requests</w:t>
+      </w:r>
+      <w:r>
+        <w:t xml:space="preserve"> as the holistic system </w:t>
+      </w:r>
+      <w:r>
+        <w:t xml:space="preserve">becomes more </w:t>
+      </w:r>
+      <w:r>
+        <w:t>resilient</w:t>
+      </w:r>
+      <w:r>
+        <w:t>.</w:t>
+      </w:r>
+    </w:p>
+    <w:p>
+      <w:pPr>
+        <w:pStyle w:val="Heading2"/>
+      </w:pPr>
+      <w:bookmarkStart w:id="7" w:name="_Toc11618133"/>
+      <w:r>
+        <w:t>Define New Patterns</w:t>
+      </w:r>
+      <w:bookmarkEnd w:id="7"/>
+    </w:p>
+    <w:p>
+      <w:pPr>
+        <w:ind w:firstLine="360"/>
+      </w:pPr>
+      <w:r>
+        <w:t>M</w:t>
+      </w:r>
+      <w:r>
+        <w:t>ulti-cast</w:t>
+      </w:r>
+      <w:r>
+        <w:t>ing</w:t>
+      </w:r>
+      <w:r>
+        <w:t xml:space="preserve"> data to several unreliable receivers</w:t>
+      </w:r>
+      <w:r>
+        <w:t xml:space="preserve"> is not a unique problem and is shared by several sciences</w:t>
+      </w:r>
+      <w:r>
+        <w:t xml:space="preserve">. These challenges are well-studied in certain electrical and </w:t>
+      </w:r>
+      <w:r>
+        <w:t>consumer</w:t>
+      </w:r>
+      <w:r>
+        <w:t xml:space="preserve"> broadcast </w:t>
+      </w:r>
+      <w:r>
+        <w:t>communication systems. A deeper investigation needs to exist to determine how those learnings can be applied to this use case.</w:t>
       </w:r>
     </w:p>
     <w:p>
       <w:pPr>
         <w:pStyle w:val="Heading1"/>
       </w:pPr>
-      <w:r>
-        <w:t>Goals</w:t>
-      </w:r>
-    </w:p>
-    <w:p>
-      <w:pPr>
-        <w:pStyle w:val="Heading2"/>
-      </w:pPr>
-      <w:r>
-        <w:t>Max Flow Model</w:t>
-      </w:r>
-    </w:p>
-    <w:p>
-      <w:pPr>
-        <w:ind w:firstLine="360"/>
-      </w:pPr>
-      <w:r>
-        <w:t xml:space="preserve">These challenges could be restated as there is a need to </w:t>
-      </w:r>
-      <w:r>
-        <w:t>solve</w:t>
-      </w:r>
-      <w:r>
-        <w:t xml:space="preserve"> the ‘min-cost max-flow’</w:t>
-      </w:r>
-      <w:r>
-        <w:t xml:space="preserve"> (MCMF)</w:t>
-      </w:r>
-      <w:r>
-        <w:t xml:space="preserve"> </w:t>
-      </w:r>
-      <w:r>
-        <w:t xml:space="preserve">across </w:t>
-      </w:r>
-      <w:r>
-        <w:t xml:space="preserve">the distributed architecture. There is also a need to model which junctions lead to bottlenecks </w:t>
-      </w:r>
-      <w:r>
-        <w:t>or</w:t>
-      </w:r>
-      <w:r>
-        <w:t xml:space="preserve"> are over</w:t>
-      </w:r>
-      <w:r>
-        <w:t>-</w:t>
-      </w:r>
-      <w:r>
-        <w:t xml:space="preserve">provisioned. </w:t>
-      </w:r>
-      <w:r>
-        <w:t>For instance, i</w:t>
-      </w:r>
-      <w:r>
-        <w:t xml:space="preserve">f ‘service X’ is bound by the scale of ‘service Y’ then either X needs to be reduced for cost savings </w:t>
-      </w:r>
-      <w:r>
-        <w:t>purposes.</w:t>
-      </w:r>
-    </w:p>
-    <w:p>
-      <w:pPr>
-        <w:ind w:firstLine="360"/>
-      </w:pPr>
-      <w:r>
-        <w:t xml:space="preserve">The primary goal of this study would be to identify the features which are most critical to the maximum flow model. Consider a component </w:t>
-      </w:r>
-      <w:r>
-        <w:t>that</w:t>
-      </w:r>
-      <w:r>
-        <w:t xml:space="preserve"> can only process </w:t>
-      </w:r>
-      <w:r>
-        <w:t>‘</w:t>
-      </w:r>
-      <w:r>
-        <w:t>N records per second.</w:t>
-      </w:r>
-      <w:r>
-        <w:t>’</w:t>
-      </w:r>
-      <w:r>
-        <w:t xml:space="preserve"> In cloud environments</w:t>
-      </w:r>
-      <w:r>
-        <w:t>,</w:t>
-      </w:r>
-      <w:r>
-        <w:t xml:space="preserve"> the ability to add or remove unlimited resources </w:t>
-      </w:r>
-      <w:r>
-        <w:t xml:space="preserve">changes the dimensionality </w:t>
-      </w:r>
-      <w:r>
-        <w:t>into ‘N records per V virtual cores per M gigabytes of memory.’</w:t>
-      </w:r>
-    </w:p>
-    <w:p>
-      <w:pPr>
-        <w:ind w:firstLine="360"/>
-      </w:pPr>
-      <w:r>
-        <w:t>Once these optimization points are identified then a system can be created to provide recommendations to the operations team or apply them automatically. This would result in economic gains in terms of reduced labor overhead and fewer billable cloud resources.</w:t>
-      </w:r>
-    </w:p>
-    <w:p>
-      <w:pPr>
-        <w:pStyle w:val="Heading2"/>
-      </w:pPr>
-      <w:r>
-        <w:t>Min Error Rate</w:t>
-      </w:r>
-    </w:p>
-    <w:p>
-      <w:pPr>
-        <w:ind w:firstLine="360"/>
-      </w:pPr>
-      <w:r>
-        <w:t xml:space="preserve">Another </w:t>
-      </w:r>
-      <w:r>
-        <w:t>objective</w:t>
-      </w:r>
-      <w:r>
-        <w:t xml:space="preserve"> is</w:t>
-      </w:r>
-      <w:r>
-        <w:t xml:space="preserve"> to</w:t>
-      </w:r>
-      <w:r>
-        <w:t xml:space="preserve"> maxi</w:t>
-      </w:r>
-      <w:r>
-        <w:t>mize</w:t>
-      </w:r>
-      <w:r>
-        <w:t xml:space="preserve"> </w:t>
-      </w:r>
-      <w:r>
-        <w:t xml:space="preserve">the </w:t>
-      </w:r>
-      <w:r>
-        <w:t>flow of records while minimizing the number of failures. Writing error</w:t>
-      </w:r>
-      <w:r>
-        <w:t>-</w:t>
-      </w:r>
-      <w:r>
-        <w:t xml:space="preserve">free distributed source code is an extremely complex problem. </w:t>
-      </w:r>
-      <w:r>
-        <w:t>A</w:t>
-      </w:r>
-      <w:r>
-        <w:t xml:space="preserve"> domain specific language</w:t>
-      </w:r>
-      <w:r>
-        <w:t xml:space="preserve"> (DSL)</w:t>
-      </w:r>
-      <w:r>
-        <w:t xml:space="preserve"> could be </w:t>
-      </w:r>
-      <w:r>
-        <w:t xml:space="preserve">created to describe the distributed compensation policy. This would ensure consistency of </w:t>
-      </w:r>
-      <w:r>
-        <w:t xml:space="preserve">remediation </w:t>
-      </w:r>
-      <w:r>
-        <w:t>rules.</w:t>
-      </w:r>
-    </w:p>
-    <w:p>
-      <w:pPr>
-        <w:ind w:firstLine="360"/>
-      </w:pPr>
-      <w:r>
-        <w:lastRenderedPageBreak/>
-        <w:t xml:space="preserve">If the system is capable of self-healing, then fewer concerns </w:t>
-      </w:r>
-      <w:r>
-        <w:t xml:space="preserve">would </w:t>
-      </w:r>
-      <w:r>
-        <w:t xml:space="preserve">exist </w:t>
-      </w:r>
-      <w:r>
-        <w:t xml:space="preserve">regarding </w:t>
-      </w:r>
-      <w:r>
-        <w:t xml:space="preserve">availability </w:t>
-      </w:r>
-      <w:r>
-        <w:t xml:space="preserve">and the net </w:t>
-      </w:r>
-      <w:r>
-        <w:t>ingestion</w:t>
-      </w:r>
-      <w:r>
-        <w:t xml:space="preserve"> rate </w:t>
-      </w:r>
-      <w:r>
-        <w:t xml:space="preserve">can be </w:t>
-      </w:r>
-      <w:r>
-        <w:t xml:space="preserve">increased. It would also reduce the number of </w:t>
-      </w:r>
-      <w:r>
-        <w:t>customers</w:t>
-      </w:r>
-      <w:r>
-        <w:t xml:space="preserve"> report</w:t>
-      </w:r>
-      <w:r>
-        <w:t>ed</w:t>
-      </w:r>
-      <w:r>
-        <w:t xml:space="preserve"> support requests</w:t>
-      </w:r>
-      <w:r>
-        <w:t xml:space="preserve"> as the holistic system </w:t>
-      </w:r>
-      <w:r>
-        <w:t xml:space="preserve">becomes more </w:t>
-      </w:r>
-      <w:r>
-        <w:t>resilient</w:t>
-      </w:r>
-      <w:r>
-        <w:t>.</w:t>
-      </w:r>
-    </w:p>
-    <w:p>
-      <w:pPr>
-        <w:pStyle w:val="Heading2"/>
-      </w:pPr>
-      <w:r>
-        <w:t>Define New Patterns</w:t>
-      </w:r>
-    </w:p>
-    <w:p>
-      <w:pPr>
-        <w:ind w:firstLine="360"/>
-      </w:pPr>
-      <w:r>
-        <w:t>M</w:t>
-      </w:r>
-      <w:r>
-        <w:t>ulti-cast</w:t>
-      </w:r>
-      <w:r>
-        <w:t>ing</w:t>
-      </w:r>
-      <w:r>
-        <w:t xml:space="preserve"> data to several unreliable receivers</w:t>
-      </w:r>
-      <w:r>
-        <w:t xml:space="preserve"> is not a unique problem and is shared by several sciences</w:t>
-      </w:r>
-      <w:r>
-        <w:t xml:space="preserve">. These challenges are well-studied in certain electrical and </w:t>
-      </w:r>
-      <w:r>
-        <w:t>consumer</w:t>
-      </w:r>
-      <w:r>
-        <w:t xml:space="preserve"> broadcast </w:t>
-      </w:r>
-      <w:r>
-        <w:t>communication systems. A deeper investigation needs to exist to determine how those learnings can be applied to this use case.</w:t>
-      </w:r>
-    </w:p>
-    <w:p>
-      <w:pPr>
-        <w:pStyle w:val="Heading1"/>
-      </w:pPr>
+      <w:bookmarkStart w:id="8" w:name="_Toc11618134"/>
       <w:r>
         <w:t>Relevance and Significance</w:t>
       </w:r>
+      <w:bookmarkEnd w:id="8"/>
     </w:p>
     <w:p>
       <w:r>
@@ -1469,6 +2923,7 @@
     </w:p>
     <w:p>
       <w:r>
+        <w:lastRenderedPageBreak/>
         <w:tab/>
       </w:r>
       <w:r>
@@ -1517,11 +2972,7 @@
         <w:t>s</w:t>
       </w:r>
       <w:r>
-        <w:t xml:space="preserve"> is less than the cost of </w:t>
-      </w:r>
-      <w:r>
-        <w:lastRenderedPageBreak/>
-        <w:t xml:space="preserve">missing the event entirely. </w:t>
+        <w:t xml:space="preserve"> is less than the cost of missing the event entirely. </w:t>
       </w:r>
       <w:r>
         <w:t xml:space="preserve">That is not to say that all traffic should be redundantly sent, </w:t>
@@ -1564,9 +3015,11 @@
       <w:pPr>
         <w:pStyle w:val="Heading1"/>
       </w:pPr>
+      <w:bookmarkStart w:id="9" w:name="_Toc11618135"/>
       <w:r>
         <w:t>Literature Review</w:t>
       </w:r>
+      <w:bookmarkEnd w:id="9"/>
     </w:p>
     <w:p>
       <w:r>
@@ -1596,9 +3049,11 @@
       <w:pPr>
         <w:pStyle w:val="Heading2"/>
       </w:pPr>
+      <w:bookmarkStart w:id="10" w:name="_Toc11618136"/>
       <w:r>
         <w:t>Cloud Migration Challenges and Strategies</w:t>
       </w:r>
+      <w:bookmarkEnd w:id="10"/>
     </w:p>
     <w:p>
       <w:r>
@@ -1719,6 +3174,7 @@
     </w:p>
     <w:p>
       <w:r>
+        <w:lastRenderedPageBreak/>
         <w:tab/>
         <w:t xml:space="preserve">In </w:t>
       </w:r>
@@ -1744,31 +3200,27 @@
         <w:t>the</w:t>
       </w:r>
       <w:r>
+        <w:t xml:space="preserve"> workload transitioned from a private data center to </w:t>
+      </w:r>
+      <w:r>
+        <w:t xml:space="preserve">the </w:t>
+      </w:r>
+      <w:r>
+        <w:t xml:space="preserve">public cloud. Thematically planning and effective communication were provided as primary drivers of success. A strong focus on infrastructure </w:t>
+      </w:r>
+      <w:r>
+        <w:t>was</w:t>
+      </w:r>
+      <w:r>
+        <w:t xml:space="preserve"> also provided with little </w:t>
+      </w:r>
+      <w:r>
+        <w:t>attention</w:t>
+      </w:r>
+      <w:r>
         <w:t xml:space="preserve"> </w:t>
       </w:r>
       <w:r>
-        <w:lastRenderedPageBreak/>
-        <w:t xml:space="preserve">workload transitioned from a private data center to </w:t>
-      </w:r>
-      <w:r>
-        <w:t xml:space="preserve">the </w:t>
-      </w:r>
-      <w:r>
-        <w:t xml:space="preserve">public cloud. Thematically planning and effective communication were provided as primary drivers of success. A strong focus on infrastructure </w:t>
-      </w:r>
-      <w:r>
-        <w:t>was</w:t>
-      </w:r>
-      <w:r>
-        <w:t xml:space="preserve"> also provided with little </w:t>
-      </w:r>
-      <w:r>
-        <w:t>attention</w:t>
-      </w:r>
-      <w:r>
-        <w:t xml:space="preserve"> </w:t>
-      </w:r>
-      <w:r>
         <w:t xml:space="preserve">to </w:t>
       </w:r>
       <w:r>
@@ -1788,9 +3240,11 @@
       <w:pPr>
         <w:pStyle w:val="Heading2"/>
       </w:pPr>
+      <w:bookmarkStart w:id="11" w:name="_Toc11618137"/>
       <w:r>
         <w:t>Maximum Flow and Graph Algorithms</w:t>
       </w:r>
+      <w:bookmarkEnd w:id="11"/>
     </w:p>
     <w:p>
       <w:r>
@@ -1965,11 +3419,25 @@
     </w:p>
     <w:p>
       <w:pPr>
+        <w:spacing w:line="259" w:lineRule="auto"/>
+        <w:rPr>
+          <w:b/>
+        </w:rPr>
+      </w:pPr>
+      <w:bookmarkStart w:id="12" w:name="_Toc11618138"/>
+      <w:r>
+        <w:br w:type="page"/>
+      </w:r>
+    </w:p>
+    <w:p>
+      <w:pPr>
         <w:pStyle w:val="Heading2"/>
       </w:pPr>
       <w:r>
+        <w:lastRenderedPageBreak/>
         <w:t>Reliability Patterns</w:t>
       </w:r>
+      <w:bookmarkEnd w:id="12"/>
     </w:p>
     <w:p>
       <w:r>
@@ -2022,11 +3490,7 @@
         <w:t xml:space="preserve">through </w:t>
       </w:r>
       <w:r>
-        <w:t xml:space="preserve">a notion of </w:t>
-      </w:r>
-      <w:r>
-        <w:lastRenderedPageBreak/>
-        <w:t xml:space="preserve">parity encoding. Consider </w:t>
+        <w:t xml:space="preserve">a notion of parity encoding. Consider </w:t>
       </w:r>
       <w:r>
         <w:t>the</w:t>
@@ -2243,9 +3707,12 @@
       <w:pPr>
         <w:pStyle w:val="Heading2"/>
       </w:pPr>
-      <w:r>
+      <w:bookmarkStart w:id="13" w:name="_Toc11618139"/>
+      <w:r>
+        <w:lastRenderedPageBreak/>
         <w:t>Distributed Transactional Management</w:t>
       </w:r>
+      <w:bookmarkEnd w:id="13"/>
     </w:p>
     <w:p>
       <w:r>
@@ -2271,11 +3738,7 @@
         <w:t>that</w:t>
       </w:r>
       <w:r>
-        <w:t xml:space="preserve"> become eventually consistent. This occurs through either </w:t>
-      </w:r>
-      <w:r>
-        <w:lastRenderedPageBreak/>
-        <w:t>an orchestrator (</w:t>
+        <w:t xml:space="preserve"> become eventually consistent. This occurs through either an orchestrator (</w:t>
       </w:r>
       <w:r>
         <w:t>e.g.</w:t>
@@ -2408,17 +3871,21 @@
       <w:pPr>
         <w:pStyle w:val="Heading1"/>
       </w:pPr>
+      <w:bookmarkStart w:id="14" w:name="_Toc11618140"/>
       <w:r>
         <w:t>Approach</w:t>
       </w:r>
+      <w:bookmarkEnd w:id="14"/>
     </w:p>
     <w:p>
       <w:pPr>
         <w:pStyle w:val="Heading2"/>
       </w:pPr>
+      <w:bookmarkStart w:id="15" w:name="_Toc11618141"/>
       <w:r>
         <w:t>Summary of Approach</w:t>
       </w:r>
+      <w:bookmarkEnd w:id="15"/>
     </w:p>
     <w:p>
       <w:r>
@@ -2510,7 +3977,11 @@
         <w:t>-</w:t>
       </w:r>
       <w:r>
-        <w:t>free system</w:t>
+        <w:t xml:space="preserve">free </w:t>
+      </w:r>
+      <w:r>
+        <w:lastRenderedPageBreak/>
+        <w:t>system</w:t>
       </w:r>
       <w:r>
         <w:t>,</w:t>
@@ -2527,23 +3998,13 @@
     </w:p>
     <w:p>
       <w:pPr>
-        <w:spacing w:line="259" w:lineRule="auto"/>
-        <w:rPr>
-          <w:b/>
-        </w:rPr>
-      </w:pPr>
-      <w:r>
-        <w:br w:type="page"/>
-      </w:r>
-    </w:p>
-    <w:p>
-      <w:pPr>
         <w:pStyle w:val="Heading2"/>
       </w:pPr>
-      <w:r>
-        <w:lastRenderedPageBreak/>
+      <w:bookmarkStart w:id="16" w:name="_Toc11618142"/>
+      <w:r>
         <w:t>Max Flow Model</w:t>
       </w:r>
+      <w:bookmarkEnd w:id="16"/>
     </w:p>
     <w:p>
       <w:r>
@@ -2555,6 +4016,7 @@
           <w:id w:val="1014270145"/>
           <w:citation/>
         </w:sdtPr>
+        <w:sdtEndPr/>
         <w:sdtContent>
           <w:r>
             <w:fldChar w:fldCharType="begin"/>
@@ -2613,6 +4075,7 @@
           <w:id w:val="-1003973585"/>
           <w:citation/>
         </w:sdtPr>
+        <w:sdtEndPr/>
         <w:sdtContent>
           <w:r>
             <w:fldChar w:fldCharType="begin"/>
@@ -2692,7 +4155,11 @@
         <w:t xml:space="preserve"> cloud bill.</w:t>
       </w:r>
       <w:r>
-        <w:t xml:space="preserve"> It would also be beneficial to surface how many additional events were processed due to the modifications.</w:t>
+        <w:t xml:space="preserve"> It would also be </w:t>
+      </w:r>
+      <w:r>
+        <w:lastRenderedPageBreak/>
+        <w:t>beneficial to surface how many additional events were processed due to the modifications.</w:t>
       </w:r>
       <w:r>
         <w:t xml:space="preserve"> Any additional measurements of success could also be rendered in simple graphical form.</w:t>
@@ -2702,10 +4169,11 @@
       <w:pPr>
         <w:pStyle w:val="Heading2"/>
       </w:pPr>
-      <w:r>
-        <w:lastRenderedPageBreak/>
+      <w:bookmarkStart w:id="17" w:name="_Toc11618143"/>
+      <w:r>
         <w:t>Min Error Rate</w:t>
       </w:r>
+      <w:bookmarkEnd w:id="17"/>
     </w:p>
     <w:p>
       <w:r>
@@ -2753,6 +4221,7 @@
           <w:id w:val="-2040038103"/>
           <w:citation/>
         </w:sdtPr>
+        <w:sdtEndPr/>
         <w:sdtContent>
           <w:r>
             <w:fldChar w:fldCharType="begin"/>
@@ -2853,6 +4322,7 @@
           <w:id w:val="-1312558566"/>
           <w:citation/>
         </w:sdtPr>
+        <w:sdtEndPr/>
         <w:sdtContent>
           <w:r>
             <w:fldChar w:fldCharType="begin"/>
@@ -2880,6 +4350,7 @@
         <w:ind w:firstLine="720"/>
       </w:pPr>
       <w:r>
+        <w:lastRenderedPageBreak/>
         <w:t xml:space="preserve">The success of this deliverable could be </w:t>
       </w:r>
       <w:r>
@@ -2893,10 +4364,11 @@
       <w:pPr>
         <w:pStyle w:val="Heading2"/>
       </w:pPr>
-      <w:r>
-        <w:lastRenderedPageBreak/>
+      <w:bookmarkStart w:id="18" w:name="_Toc11618144"/>
+      <w:r>
         <w:t>Define New Patterns</w:t>
       </w:r>
+      <w:bookmarkEnd w:id="18"/>
     </w:p>
     <w:p>
       <w:r>
@@ -2908,6 +4380,7 @@
           <w:id w:val="1385753330"/>
           <w:citation/>
         </w:sdtPr>
+        <w:sdtEndPr/>
         <w:sdtContent>
           <w:r>
             <w:fldChar w:fldCharType="begin"/>
@@ -3004,19 +4477,19 @@
         <w:br w:type="page"/>
       </w:r>
     </w:p>
+    <w:bookmarkStart w:id="19" w:name="_Toc11618145" w:displacedByCustomXml="next"/>
     <w:sdt>
       <w:sdtPr>
+        <w:rPr>
+          <w:b w:val="0"/>
+        </w:rPr>
         <w:id w:val="-1936120413"/>
         <w:docPartObj>
           <w:docPartGallery w:val="Bibliographies"/>
           <w:docPartUnique/>
         </w:docPartObj>
       </w:sdtPr>
-      <w:sdtEndPr>
-        <w:rPr>
-          <w:b w:val="0"/>
-        </w:rPr>
-      </w:sdtEndPr>
+      <w:sdtEndPr/>
       <w:sdtContent>
         <w:p>
           <w:pPr>
@@ -3025,12 +4498,14 @@
           <w:r>
             <w:t>References</w:t>
           </w:r>
+          <w:bookmarkEnd w:id="19"/>
         </w:p>
         <w:sdt>
           <w:sdtPr>
             <w:id w:val="-573587230"/>
             <w:bibliography/>
           </w:sdtPr>
+          <w:sdtEndPr/>
           <w:sdtContent>
             <w:p>
               <w:pPr>
@@ -4867,6 +6342,65 @@
     <w:unhideWhenUsed/>
     <w:rsid w:val="00537638"/>
   </w:style>
+  <w:style w:type="paragraph" w:styleId="TOCHeading">
+    <w:name w:val="TOC Heading"/>
+    <w:basedOn w:val="Heading1"/>
+    <w:next w:val="Normal"/>
+    <w:uiPriority w:val="39"/>
+    <w:unhideWhenUsed/>
+    <w:qFormat/>
+    <w:rsid w:val="00536993"/>
+    <w:pPr>
+      <w:keepNext/>
+      <w:keepLines/>
+      <w:spacing w:before="240" w:after="0" w:line="259" w:lineRule="auto"/>
+      <w:jc w:val="left"/>
+      <w:outlineLvl w:val="9"/>
+    </w:pPr>
+    <w:rPr>
+      <w:rFonts w:asciiTheme="majorHAnsi" w:eastAsiaTheme="majorEastAsia" w:hAnsiTheme="majorHAnsi" w:cstheme="majorBidi"/>
+      <w:b w:val="0"/>
+      <w:color w:val="2F5496" w:themeColor="accent1" w:themeShade="BF"/>
+      <w:sz w:val="32"/>
+      <w:szCs w:val="32"/>
+    </w:rPr>
+  </w:style>
+  <w:style w:type="paragraph" w:styleId="TOC1">
+    <w:name w:val="toc 1"/>
+    <w:basedOn w:val="Normal"/>
+    <w:next w:val="Normal"/>
+    <w:autoRedefine/>
+    <w:uiPriority w:val="39"/>
+    <w:unhideWhenUsed/>
+    <w:rsid w:val="00536993"/>
+    <w:pPr>
+      <w:spacing w:after="100"/>
+    </w:pPr>
+  </w:style>
+  <w:style w:type="paragraph" w:styleId="TOC2">
+    <w:name w:val="toc 2"/>
+    <w:basedOn w:val="Normal"/>
+    <w:next w:val="Normal"/>
+    <w:autoRedefine/>
+    <w:uiPriority w:val="39"/>
+    <w:unhideWhenUsed/>
+    <w:rsid w:val="00536993"/>
+    <w:pPr>
+      <w:spacing w:after="100"/>
+      <w:ind w:left="240"/>
+    </w:pPr>
+  </w:style>
+  <w:style w:type="character" w:styleId="Hyperlink">
+    <w:name w:val="Hyperlink"/>
+    <w:basedOn w:val="DefaultParagraphFont"/>
+    <w:uiPriority w:val="99"/>
+    <w:unhideWhenUsed/>
+    <w:rsid w:val="00536993"/>
+    <w:rPr>
+      <w:color w:val="0563C1" w:themeColor="hyperlink"/>
+      <w:u w:val="single"/>
+    </w:rPr>
+  </w:style>
 </w:styles>
 </file>
 
@@ -5475,7 +7009,7 @@
 </file>
 
 <file path=customXml/itemProps1.xml><?xml version="1.0" encoding="utf-8"?>
-<ds:datastoreItem xmlns:ds="http://schemas.openxmlformats.org/officeDocument/2006/customXml" ds:itemID="{AB6EC0CF-D535-4E29-A449-7A13EA7DEC25}">
+<ds:datastoreItem xmlns:ds="http://schemas.openxmlformats.org/officeDocument/2006/customXml" ds:itemID="{118D8509-6770-4579-939C-F553C7FD2387}">
   <ds:schemaRefs>
     <ds:schemaRef ds:uri="http://schemas.openxmlformats.org/officeDocument/2006/bibliography"/>
   </ds:schemaRefs>

</xml_diff>